<commit_message>
Product Service + Eureka Server (Description)
</commit_message>
<xml_diff>
--- a/Spring CLOUD/Notes/Notes.docx
+++ b/Spring CLOUD/Notes/Notes.docx
@@ -697,6 +697,640 @@
       </w:r>
     </w:p>
     <w:p/>
+    <w:p>
+      <w:pPr>
+        <w:rPr>
+          <w:b/>
+          <w:bCs/>
+          <w:u w:val="single"/>
+        </w:rPr>
+      </w:pPr>
+      <w:r>
+        <w:rPr>
+          <w:b/>
+          <w:bCs/>
+          <w:u w:val="single"/>
+        </w:rPr>
+        <w:t>Eureka</w:t>
+      </w:r>
+    </w:p>
+    <w:p>
+      <w:pPr>
+        <w:spacing w:after="158" w:line="240" w:lineRule="auto"/>
+        <w:jc w:val="both"/>
+        <w:rPr>
+          <w:rFonts w:ascii="Segoe UI" w:eastAsia="Times New Roman" w:hAnsi="Segoe UI" w:cs="Segoe UI"/>
+          <w:b/>
+          <w:bCs/>
+          <w:i/>
+          <w:iCs/>
+          <w:color w:val="29303B"/>
+          <w:sz w:val="23"/>
+          <w:szCs w:val="23"/>
+          <w:u w:val="single"/>
+        </w:rPr>
+      </w:pPr>
+      <w:r>
+        <w:rPr>
+          <w:rFonts w:eastAsia="Times New Roman" w:cstheme="minorHAnsi"/>
+          <w:color w:val="007791"/>
+          <w:u w:val="single"/>
+        </w:rPr>
+        <w:t>When we have multiple Microservices running or multiple instances of the same Microservices running.</w:t>
+      </w:r>
+      <w:r>
+        <w:rPr>
+          <w:rFonts w:eastAsia="Times New Roman" w:cstheme="minorHAnsi"/>
+          <w:color w:val="007791"/>
+          <w:u w:val="single"/>
+        </w:rPr>
+        <w:t xml:space="preserve"> </w:t>
+      </w:r>
+      <w:r>
+        <w:rPr>
+          <w:rFonts w:eastAsia="Times New Roman" w:cstheme="minorHAnsi"/>
+          <w:color w:val="29303B"/>
+        </w:rPr>
+        <w:t>There will be multiple Microservices that require or communicate with these micro services through</w:t>
+      </w:r>
+      <w:r>
+        <w:rPr>
+          <w:rFonts w:eastAsia="Times New Roman" w:cstheme="minorHAnsi"/>
+          <w:color w:val="29303B"/>
+        </w:rPr>
+        <w:t xml:space="preserve"> </w:t>
+      </w:r>
+      <w:r>
+        <w:rPr>
+          <w:rFonts w:eastAsia="Times New Roman" w:cstheme="minorHAnsi"/>
+          <w:color w:val="29303B"/>
+        </w:rPr>
+        <w:t>restful calls and to do that the consumers will have to know the URL details the details the</w:t>
+      </w:r>
+      <w:r>
+        <w:rPr>
+          <w:rFonts w:eastAsia="Times New Roman" w:cstheme="minorHAnsi"/>
+          <w:color w:val="29303B"/>
+        </w:rPr>
+        <w:t xml:space="preserve"> </w:t>
+      </w:r>
+      <w:r>
+        <w:rPr>
+          <w:rFonts w:eastAsia="Times New Roman" w:cstheme="minorHAnsi"/>
+          <w:color w:val="29303B"/>
+        </w:rPr>
+        <w:t>port number etc. in order to communicate with the appropriate micro service.</w:t>
+      </w:r>
+      <w:r>
+        <w:rPr>
+          <w:rFonts w:eastAsia="Times New Roman" w:cstheme="minorHAnsi"/>
+          <w:color w:val="29303B"/>
+        </w:rPr>
+        <w:t xml:space="preserve"> </w:t>
+      </w:r>
+      <w:r>
+        <w:rPr>
+          <w:rFonts w:eastAsia="Times New Roman" w:cstheme="minorHAnsi"/>
+          <w:color w:val="29303B"/>
+        </w:rPr>
+        <w:t>This will be very hard to maintain because there could be multiple instances of the same Microservices is</w:t>
+      </w:r>
+      <w:r>
+        <w:rPr>
+          <w:rFonts w:eastAsia="Times New Roman" w:cstheme="minorHAnsi"/>
+          <w:color w:val="29303B"/>
+        </w:rPr>
+        <w:t xml:space="preserve"> </w:t>
+      </w:r>
+      <w:r>
+        <w:rPr>
+          <w:rFonts w:eastAsia="Times New Roman" w:cstheme="minorHAnsi"/>
+          <w:color w:val="29303B"/>
+        </w:rPr>
+        <w:t>running one of the instances could be down at a given point in time.</w:t>
+      </w:r>
+      <w:r>
+        <w:rPr>
+          <w:rFonts w:eastAsia="Times New Roman" w:cstheme="minorHAnsi"/>
+          <w:color w:val="29303B"/>
+        </w:rPr>
+        <w:t xml:space="preserve"> </w:t>
+      </w:r>
+      <w:r>
+        <w:rPr>
+          <w:rFonts w:eastAsia="Times New Roman" w:cstheme="minorHAnsi"/>
+          <w:color w:val="29303B"/>
+        </w:rPr>
+        <w:t>So</w:t>
+      </w:r>
+      <w:r>
+        <w:rPr>
+          <w:rFonts w:eastAsia="Times New Roman" w:cstheme="minorHAnsi"/>
+          <w:color w:val="29303B"/>
+        </w:rPr>
+        <w:t>,</w:t>
+      </w:r>
+      <w:r>
+        <w:rPr>
+          <w:rFonts w:eastAsia="Times New Roman" w:cstheme="minorHAnsi"/>
+          <w:color w:val="29303B"/>
+        </w:rPr>
+        <w:t xml:space="preserve"> this dynamism is hard to maintain</w:t>
+      </w:r>
+      <w:r>
+        <w:rPr>
+          <w:rFonts w:ascii="Segoe UI" w:eastAsia="Times New Roman" w:hAnsi="Segoe UI" w:cs="Segoe UI"/>
+          <w:color w:val="29303B"/>
+          <w:sz w:val="23"/>
+          <w:szCs w:val="23"/>
+        </w:rPr>
+        <w:t>.</w:t>
+      </w:r>
+      <w:r>
+        <w:rPr>
+          <w:rFonts w:ascii="Segoe UI" w:eastAsia="Times New Roman" w:hAnsi="Segoe UI" w:cs="Segoe UI"/>
+          <w:color w:val="29303B"/>
+          <w:sz w:val="23"/>
+          <w:szCs w:val="23"/>
+        </w:rPr>
+        <w:t xml:space="preserve"> </w:t>
+      </w:r>
+      <w:r>
+        <w:rPr>
+          <w:rFonts w:ascii="Segoe UI" w:eastAsia="Times New Roman" w:hAnsi="Segoe UI" w:cs="Segoe UI"/>
+          <w:b/>
+          <w:bCs/>
+          <w:i/>
+          <w:iCs/>
+          <w:color w:val="29303B"/>
+          <w:sz w:val="23"/>
+          <w:szCs w:val="23"/>
+          <w:u w:val="single"/>
+        </w:rPr>
+        <w:t>That is where spring cloud offers naming services or naming Server called Eureka</w:t>
+      </w:r>
+      <w:r>
+        <w:rPr>
+          <w:rFonts w:ascii="Segoe UI" w:eastAsia="Times New Roman" w:hAnsi="Segoe UI" w:cs="Segoe UI"/>
+          <w:b/>
+          <w:bCs/>
+          <w:i/>
+          <w:iCs/>
+          <w:color w:val="29303B"/>
+          <w:sz w:val="23"/>
+          <w:szCs w:val="23"/>
+          <w:u w:val="single"/>
+        </w:rPr>
+        <w:t>.</w:t>
+      </w:r>
+    </w:p>
+    <w:p>
+      <w:pPr>
+        <w:spacing w:after="158" w:line="240" w:lineRule="auto"/>
+        <w:jc w:val="both"/>
+        <w:rPr>
+          <w:rFonts w:ascii="Segoe UI" w:eastAsia="Times New Roman" w:hAnsi="Segoe UI" w:cs="Segoe UI"/>
+          <w:b/>
+          <w:bCs/>
+          <w:i/>
+          <w:iCs/>
+          <w:noProof/>
+          <w:color w:val="29303B"/>
+          <w:sz w:val="23"/>
+          <w:szCs w:val="23"/>
+          <w:u w:val="single"/>
+        </w:rPr>
+      </w:pPr>
+    </w:p>
+    <w:p>
+      <w:pPr>
+        <w:spacing w:after="158" w:line="240" w:lineRule="auto"/>
+        <w:jc w:val="both"/>
+        <w:rPr>
+          <w:rFonts w:ascii="Segoe UI" w:eastAsia="Times New Roman" w:hAnsi="Segoe UI" w:cs="Segoe UI"/>
+          <w:b/>
+          <w:bCs/>
+          <w:i/>
+          <w:iCs/>
+          <w:noProof/>
+          <w:color w:val="29303B"/>
+          <w:sz w:val="23"/>
+          <w:szCs w:val="23"/>
+          <w:u w:val="single"/>
+        </w:rPr>
+      </w:pPr>
+      <w:r>
+        <w:rPr>
+          <w:rFonts w:ascii="Segoe UI" w:eastAsia="Times New Roman" w:hAnsi="Segoe UI" w:cs="Segoe UI"/>
+          <w:b/>
+          <w:bCs/>
+          <w:i/>
+          <w:iCs/>
+          <w:noProof/>
+          <w:color w:val="29303B"/>
+          <w:sz w:val="23"/>
+          <w:szCs w:val="23"/>
+          <w:u w:val="single"/>
+        </w:rPr>
+        <w:drawing>
+          <wp:inline distT="0" distB="0" distL="0" distR="0" wp14:anchorId="24B65A31" wp14:editId="5AB43A85">
+            <wp:extent cx="4671760" cy="2301240"/>
+            <wp:effectExtent l="0" t="0" r="0" b="3810"/>
+            <wp:docPr id="3" name="Picture 3"/>
+            <wp:cNvGraphicFramePr>
+              <a:graphicFrameLocks xmlns:a="http://schemas.openxmlformats.org/drawingml/2006/main" noChangeAspect="1"/>
+            </wp:cNvGraphicFramePr>
+            <a:graphic xmlns:a="http://schemas.openxmlformats.org/drawingml/2006/main">
+              <a:graphicData uri="http://schemas.openxmlformats.org/drawingml/2006/picture">
+                <pic:pic xmlns:pic="http://schemas.openxmlformats.org/drawingml/2006/picture">
+                  <pic:nvPicPr>
+                    <pic:cNvPr id="3" name="Capture.PNG"/>
+                    <pic:cNvPicPr/>
+                  </pic:nvPicPr>
+                  <pic:blipFill rotWithShape="1">
+                    <a:blip r:embed="rId5">
+                      <a:extLst>
+                        <a:ext uri="{28A0092B-C50C-407E-A947-70E740481C1C}">
+                          <a14:useLocalDpi xmlns:a14="http://schemas.microsoft.com/office/drawing/2010/main" val="0"/>
+                        </a:ext>
+                      </a:extLst>
+                    </a:blip>
+                    <a:srcRect l="2180" t="12296" r="1282"/>
+                    <a:stretch/>
+                  </pic:blipFill>
+                  <pic:spPr bwMode="auto">
+                    <a:xfrm>
+                      <a:off x="0" y="0"/>
+                      <a:ext cx="4671760" cy="2301240"/>
+                    </a:xfrm>
+                    <a:prstGeom prst="rect">
+                      <a:avLst/>
+                    </a:prstGeom>
+                    <a:ln>
+                      <a:noFill/>
+                    </a:ln>
+                    <a:extLst>
+                      <a:ext uri="{53640926-AAD7-44D8-BBD7-CCE9431645EC}">
+                        <a14:shadowObscured xmlns:a14="http://schemas.microsoft.com/office/drawing/2010/main"/>
+                      </a:ext>
+                    </a:extLst>
+                  </pic:spPr>
+                </pic:pic>
+              </a:graphicData>
+            </a:graphic>
+          </wp:inline>
+        </w:drawing>
+      </w:r>
+    </w:p>
+    <w:p>
+      <w:pPr>
+        <w:spacing w:after="158" w:line="240" w:lineRule="auto"/>
+        <w:jc w:val="both"/>
+        <w:rPr>
+          <w:rFonts w:ascii="Segoe UI" w:eastAsia="Times New Roman" w:hAnsi="Segoe UI" w:cs="Segoe UI"/>
+          <w:sz w:val="23"/>
+          <w:szCs w:val="23"/>
+          <w:shd w:val="clear" w:color="auto" w:fill="E6F2F5"/>
+        </w:rPr>
+      </w:pPr>
+      <w:r>
+        <w:rPr>
+          <w:rFonts w:ascii="Segoe UI" w:eastAsia="Times New Roman" w:hAnsi="Segoe UI" w:cs="Segoe UI"/>
+          <w:sz w:val="23"/>
+          <w:szCs w:val="23"/>
+        </w:rPr>
+        <w:lastRenderedPageBreak/>
+        <w:t xml:space="preserve">Micro </w:t>
+      </w:r>
+      <w:r>
+        <w:rPr>
+          <w:rFonts w:ascii="Segoe UI" w:eastAsia="Times New Roman" w:hAnsi="Segoe UI" w:cs="Segoe UI"/>
+          <w:sz w:val="23"/>
+          <w:szCs w:val="23"/>
+        </w:rPr>
+        <w:t>services will</w:t>
+      </w:r>
+      <w:r>
+        <w:rPr>
+          <w:rFonts w:ascii="Segoe UI" w:eastAsia="Times New Roman" w:hAnsi="Segoe UI" w:cs="Segoe UI"/>
+          <w:sz w:val="23"/>
+          <w:szCs w:val="23"/>
+        </w:rPr>
+        <w:t xml:space="preserve"> </w:t>
+      </w:r>
+      <w:r>
+        <w:rPr>
+          <w:rFonts w:ascii="Segoe UI" w:eastAsia="Times New Roman" w:hAnsi="Segoe UI" w:cs="Segoe UI"/>
+          <w:sz w:val="23"/>
+          <w:szCs w:val="23"/>
+        </w:rPr>
+        <w:t xml:space="preserve">register themselves as soon as they start or come </w:t>
+      </w:r>
+      <w:proofErr w:type="gramStart"/>
+      <w:r>
+        <w:rPr>
+          <w:rFonts w:ascii="Segoe UI" w:eastAsia="Times New Roman" w:hAnsi="Segoe UI" w:cs="Segoe UI"/>
+          <w:sz w:val="23"/>
+          <w:szCs w:val="23"/>
+        </w:rPr>
+        <w:t>up</w:t>
+      </w:r>
+      <w:proofErr w:type="gramEnd"/>
+      <w:r>
+        <w:rPr>
+          <w:rFonts w:ascii="Segoe UI" w:eastAsia="Times New Roman" w:hAnsi="Segoe UI" w:cs="Segoe UI"/>
+          <w:sz w:val="23"/>
+          <w:szCs w:val="23"/>
+        </w:rPr>
+        <w:t xml:space="preserve"> they will register themselves with this naming</w:t>
+      </w:r>
+      <w:r>
+        <w:rPr>
+          <w:rFonts w:ascii="Segoe UI" w:eastAsia="Times New Roman" w:hAnsi="Segoe UI" w:cs="Segoe UI"/>
+          <w:sz w:val="23"/>
+          <w:szCs w:val="23"/>
+        </w:rPr>
+        <w:t xml:space="preserve"> </w:t>
+      </w:r>
+      <w:r>
+        <w:rPr>
+          <w:rFonts w:ascii="Segoe UI" w:eastAsia="Times New Roman" w:hAnsi="Segoe UI" w:cs="Segoe UI"/>
+          <w:sz w:val="23"/>
+          <w:szCs w:val="23"/>
+        </w:rPr>
+        <w:t>server through an application name or application ID which is a unique ID for each application and</w:t>
+      </w:r>
+      <w:r>
+        <w:rPr>
+          <w:rFonts w:ascii="Segoe UI" w:eastAsia="Times New Roman" w:hAnsi="Segoe UI" w:cs="Segoe UI"/>
+          <w:sz w:val="23"/>
+          <w:szCs w:val="23"/>
+        </w:rPr>
+        <w:t xml:space="preserve"> </w:t>
+      </w:r>
+      <w:r>
+        <w:rPr>
+          <w:rFonts w:ascii="Segoe UI" w:eastAsia="Times New Roman" w:hAnsi="Segoe UI" w:cs="Segoe UI"/>
+          <w:sz w:val="23"/>
+          <w:szCs w:val="23"/>
+        </w:rPr>
+        <w:t>also that URL that is required to communicate with that.</w:t>
+      </w:r>
+      <w:r>
+        <w:rPr>
+          <w:rFonts w:ascii="Segoe UI" w:eastAsia="Times New Roman" w:hAnsi="Segoe UI" w:cs="Segoe UI"/>
+          <w:sz w:val="23"/>
+          <w:szCs w:val="23"/>
+        </w:rPr>
+        <w:t xml:space="preserve"> Server </w:t>
+      </w:r>
+      <w:r>
+        <w:rPr>
+          <w:rFonts w:ascii="Segoe UI" w:eastAsia="Times New Roman" w:hAnsi="Segoe UI" w:cs="Segoe UI"/>
+          <w:sz w:val="23"/>
+          <w:szCs w:val="23"/>
+        </w:rPr>
+        <w:t>will automatically be fetch by this name server and it will store all that information once</w:t>
+      </w:r>
+      <w:r>
+        <w:rPr>
+          <w:rFonts w:ascii="Segoe UI" w:eastAsia="Times New Roman" w:hAnsi="Segoe UI" w:cs="Segoe UI"/>
+          <w:sz w:val="23"/>
+          <w:szCs w:val="23"/>
+        </w:rPr>
+        <w:t xml:space="preserve"> </w:t>
+      </w:r>
+      <w:r>
+        <w:rPr>
+          <w:rFonts w:ascii="Segoe UI" w:eastAsia="Times New Roman" w:hAnsi="Segoe UI" w:cs="Segoe UI"/>
+          <w:sz w:val="23"/>
+          <w:szCs w:val="23"/>
+        </w:rPr>
+        <w:t>all that information is stored in Eureka Code naming Server the service consumers when they come up can</w:t>
+      </w:r>
+      <w:r>
+        <w:rPr>
+          <w:rFonts w:ascii="Segoe UI" w:eastAsia="Times New Roman" w:hAnsi="Segoe UI" w:cs="Segoe UI"/>
+          <w:sz w:val="23"/>
+          <w:szCs w:val="23"/>
+        </w:rPr>
+        <w:t xml:space="preserve"> </w:t>
+      </w:r>
+      <w:r>
+        <w:rPr>
+          <w:rFonts w:ascii="Segoe UI" w:eastAsia="Times New Roman" w:hAnsi="Segoe UI" w:cs="Segoe UI"/>
+          <w:sz w:val="23"/>
+          <w:szCs w:val="23"/>
+        </w:rPr>
+        <w:t>communicate with the naming server fetch those details based on just the application name as long as</w:t>
+      </w:r>
+      <w:r>
+        <w:rPr>
+          <w:rFonts w:ascii="Segoe UI" w:eastAsia="Times New Roman" w:hAnsi="Segoe UI" w:cs="Segoe UI"/>
+          <w:sz w:val="23"/>
+          <w:szCs w:val="23"/>
+        </w:rPr>
+        <w:t xml:space="preserve"> </w:t>
+      </w:r>
+      <w:r>
+        <w:rPr>
+          <w:rFonts w:ascii="Segoe UI" w:eastAsia="Times New Roman" w:hAnsi="Segoe UI" w:cs="Segoe UI"/>
+          <w:sz w:val="23"/>
+          <w:szCs w:val="23"/>
+        </w:rPr>
+        <w:t>the consumers know the application ID</w:t>
+      </w:r>
+      <w:r>
+        <w:rPr>
+          <w:rFonts w:ascii="Segoe UI" w:eastAsia="Times New Roman" w:hAnsi="Segoe UI" w:cs="Segoe UI"/>
+          <w:sz w:val="23"/>
+          <w:szCs w:val="23"/>
+        </w:rPr>
+        <w:t xml:space="preserve"> </w:t>
+      </w:r>
+      <w:r>
+        <w:rPr>
+          <w:rFonts w:ascii="Segoe UI" w:eastAsia="Times New Roman" w:hAnsi="Segoe UI" w:cs="Segoe UI"/>
+          <w:sz w:val="23"/>
+          <w:szCs w:val="23"/>
+        </w:rPr>
+        <w:t>the unique application ID they can fetch the URL port number.</w:t>
+      </w:r>
+      <w:r>
+        <w:rPr>
+          <w:rFonts w:ascii="Segoe UI" w:eastAsia="Times New Roman" w:hAnsi="Segoe UI" w:cs="Segoe UI"/>
+          <w:sz w:val="23"/>
+          <w:szCs w:val="23"/>
+        </w:rPr>
+        <w:t xml:space="preserve"> </w:t>
+      </w:r>
+      <w:r>
+        <w:rPr>
+          <w:rFonts w:ascii="Segoe UI" w:eastAsia="Times New Roman" w:hAnsi="Segoe UI" w:cs="Segoe UI"/>
+          <w:sz w:val="23"/>
+          <w:szCs w:val="23"/>
+        </w:rPr>
+        <w:t>All that communication details will be maintained by the Eureka server so Eureka server will decouple</w:t>
+      </w:r>
+      <w:r>
+        <w:rPr>
+          <w:rFonts w:ascii="Segoe UI" w:eastAsia="Times New Roman" w:hAnsi="Segoe UI" w:cs="Segoe UI"/>
+          <w:sz w:val="23"/>
+          <w:szCs w:val="23"/>
+        </w:rPr>
+        <w:t xml:space="preserve"> </w:t>
+      </w:r>
+      <w:r>
+        <w:rPr>
+          <w:rFonts w:ascii="Segoe UI" w:eastAsia="Times New Roman" w:hAnsi="Segoe UI" w:cs="Segoe UI"/>
+          <w:sz w:val="23"/>
+          <w:szCs w:val="23"/>
+        </w:rPr>
+        <w:t>their micro services that are running and they can communicate with any other micro services easily through</w:t>
+      </w:r>
+      <w:r>
+        <w:rPr>
+          <w:rFonts w:ascii="Segoe UI" w:eastAsia="Times New Roman" w:hAnsi="Segoe UI" w:cs="Segoe UI"/>
+          <w:sz w:val="23"/>
+          <w:szCs w:val="23"/>
+        </w:rPr>
+        <w:t xml:space="preserve"> </w:t>
+      </w:r>
+      <w:r>
+        <w:rPr>
+          <w:rFonts w:ascii="Segoe UI" w:eastAsia="Times New Roman" w:hAnsi="Segoe UI" w:cs="Segoe UI"/>
+          <w:sz w:val="23"/>
+          <w:szCs w:val="23"/>
+          <w:shd w:val="clear" w:color="auto" w:fill="E6F2F5"/>
+        </w:rPr>
+        <w:t xml:space="preserve">registration and discovery without maintaining any URL </w:t>
+      </w:r>
+      <w:r>
+        <w:rPr>
+          <w:rFonts w:ascii="Segoe UI" w:eastAsia="Times New Roman" w:hAnsi="Segoe UI" w:cs="Segoe UI"/>
+          <w:sz w:val="23"/>
+          <w:szCs w:val="23"/>
+          <w:shd w:val="clear" w:color="auto" w:fill="E6F2F5"/>
+        </w:rPr>
+        <w:t xml:space="preserve">etc. That </w:t>
+      </w:r>
+      <w:r>
+        <w:rPr>
+          <w:rFonts w:ascii="Segoe UI" w:eastAsia="Times New Roman" w:hAnsi="Segoe UI" w:cs="Segoe UI"/>
+          <w:sz w:val="23"/>
+          <w:szCs w:val="23"/>
+          <w:shd w:val="clear" w:color="auto" w:fill="E6F2F5"/>
+        </w:rPr>
+        <w:t>are required otherwise.</w:t>
+      </w:r>
+    </w:p>
+    <w:p>
+      <w:pPr>
+        <w:spacing w:after="158" w:line="240" w:lineRule="auto"/>
+        <w:jc w:val="both"/>
+        <w:rPr>
+          <w:rFonts w:ascii="Segoe UI" w:eastAsia="Times New Roman" w:hAnsi="Segoe UI" w:cs="Segoe UI"/>
+          <w:sz w:val="23"/>
+          <w:szCs w:val="23"/>
+          <w:shd w:val="clear" w:color="auto" w:fill="E6F2F5"/>
+        </w:rPr>
+      </w:pPr>
+    </w:p>
+    <w:p>
+      <w:pPr>
+        <w:spacing w:after="158" w:line="240" w:lineRule="auto"/>
+        <w:jc w:val="both"/>
+        <w:rPr>
+          <w:rFonts w:ascii="Segoe UI" w:eastAsia="Times New Roman" w:hAnsi="Segoe UI" w:cs="Segoe UI"/>
+          <w:sz w:val="23"/>
+          <w:szCs w:val="23"/>
+        </w:rPr>
+      </w:pPr>
+      <w:r>
+        <w:rPr>
+          <w:rFonts w:ascii="Segoe UI" w:eastAsia="Times New Roman" w:hAnsi="Segoe UI" w:cs="Segoe UI"/>
+          <w:noProof/>
+          <w:sz w:val="23"/>
+          <w:szCs w:val="23"/>
+        </w:rPr>
+        <w:drawing>
+          <wp:inline distT="0" distB="0" distL="0" distR="0" wp14:anchorId="259CC0EF" wp14:editId="7521FD28">
+            <wp:extent cx="5943600" cy="2567305"/>
+            <wp:effectExtent l="0" t="0" r="0" b="4445"/>
+            <wp:docPr id="4" name="Picture 4"/>
+            <wp:cNvGraphicFramePr>
+              <a:graphicFrameLocks xmlns:a="http://schemas.openxmlformats.org/drawingml/2006/main" noChangeAspect="1"/>
+            </wp:cNvGraphicFramePr>
+            <a:graphic xmlns:a="http://schemas.openxmlformats.org/drawingml/2006/main">
+              <a:graphicData uri="http://schemas.openxmlformats.org/drawingml/2006/picture">
+                <pic:pic xmlns:pic="http://schemas.openxmlformats.org/drawingml/2006/picture">
+                  <pic:nvPicPr>
+                    <pic:cNvPr id="4" name="Capture.PNG"/>
+                    <pic:cNvPicPr/>
+                  </pic:nvPicPr>
+                  <pic:blipFill>
+                    <a:blip r:embed="rId6">
+                      <a:extLst>
+                        <a:ext uri="{28A0092B-C50C-407E-A947-70E740481C1C}">
+                          <a14:useLocalDpi xmlns:a14="http://schemas.microsoft.com/office/drawing/2010/main" val="0"/>
+                        </a:ext>
+                      </a:extLst>
+                    </a:blip>
+                    <a:stretch>
+                      <a:fillRect/>
+                    </a:stretch>
+                  </pic:blipFill>
+                  <pic:spPr>
+                    <a:xfrm>
+                      <a:off x="0" y="0"/>
+                      <a:ext cx="5943600" cy="2567305"/>
+                    </a:xfrm>
+                    <a:prstGeom prst="rect">
+                      <a:avLst/>
+                    </a:prstGeom>
+                  </pic:spPr>
+                </pic:pic>
+              </a:graphicData>
+            </a:graphic>
+          </wp:inline>
+        </w:drawing>
+      </w:r>
+    </w:p>
+    <w:p>
+      <w:pPr>
+        <w:spacing w:after="158" w:line="240" w:lineRule="auto"/>
+        <w:jc w:val="both"/>
+        <w:rPr>
+          <w:rFonts w:ascii="Segoe UI" w:eastAsia="Times New Roman" w:hAnsi="Segoe UI" w:cs="Segoe UI"/>
+          <w:b/>
+          <w:bCs/>
+          <w:i/>
+          <w:iCs/>
+          <w:noProof/>
+          <w:color w:val="29303B"/>
+          <w:sz w:val="23"/>
+          <w:szCs w:val="23"/>
+          <w:u w:val="single"/>
+        </w:rPr>
+      </w:pPr>
+    </w:p>
+    <w:p>
+      <w:pPr>
+        <w:spacing w:after="158" w:line="240" w:lineRule="auto"/>
+        <w:jc w:val="both"/>
+        <w:rPr>
+          <w:rFonts w:ascii="Segoe UI" w:eastAsia="Times New Roman" w:hAnsi="Segoe UI" w:cs="Segoe UI"/>
+          <w:b/>
+          <w:bCs/>
+          <w:i/>
+          <w:iCs/>
+          <w:color w:val="29303B"/>
+          <w:sz w:val="23"/>
+          <w:szCs w:val="23"/>
+          <w:u w:val="single"/>
+        </w:rPr>
+      </w:pPr>
+    </w:p>
     <w:p>
       <w:pPr>
         <w:rPr>
@@ -1237,6 +1871,11 @@
       </w:tcPr>
     </w:tblStylePr>
   </w:style>
+  <w:style w:type="character" w:customStyle="1" w:styleId="transcript--highlight-cue--1begq">
+    <w:name w:val="transcript--highlight-cue--1begq"/>
+    <w:basedOn w:val="DefaultParagraphFont"/>
+    <w:rsid w:val="00757A88"/>
+  </w:style>
 </w:styles>
 </file>
 

</xml_diff>